<commit_message>
add basic change, add formation
</commit_message>
<xml_diff>
--- a/Server/CartoonWarServer/졸작 일지/작업일지/작업일지_3월4주차.docx
+++ b/Server/CartoonWarServer/졸작 일지/작업일지/작업일지_3월4주차.docx
@@ -51,7 +51,7 @@
               <w:rPr>
                 <w:rFonts w:hint="eastAsia"/>
               </w:rPr>
-              <w:t>4</w:t>
+              <w:t>3</w:t>
             </w:r>
             <w:r>
               <w:rPr>
@@ -215,19 +215,11 @@
             <w:r>
               <w:t xml:space="preserve">NPC </w:t>
             </w:r>
-            <w:proofErr w:type="spellStart"/>
-            <w:r>
-              <w:rPr>
-                <w:rFonts w:hint="eastAsia"/>
-              </w:rPr>
-              <w:t>포메이션용</w:t>
-            </w:r>
-            <w:proofErr w:type="spellEnd"/>
-            <w:r>
-              <w:rPr>
-                <w:rFonts w:hint="eastAsia"/>
-              </w:rPr>
-              <w:t xml:space="preserve"> 틀 마련</w:t>
+            <w:r>
+              <w:rPr>
+                <w:rFonts w:hint="eastAsia"/>
+              </w:rPr>
+              <w:t>포메이션용 틀 마련</w:t>
             </w:r>
           </w:p>
         </w:tc>
@@ -250,9 +242,6 @@
     <w:p>
       <w:pPr>
         <w:wordWrap/>
-        <w:rPr>
-          <w:rFonts w:hint="eastAsia"/>
-        </w:rPr>
       </w:pPr>
       <w:r>
         <w:rPr>
@@ -260,39 +249,27 @@
         </w:rPr>
         <w:t xml:space="preserve">전체 객체는 </w:t>
       </w:r>
-      <w:proofErr w:type="spellStart"/>
       <w:r>
         <w:t>unordered_map</w:t>
       </w:r>
-      <w:proofErr w:type="spellEnd"/>
       <w:r>
         <w:rPr>
           <w:rFonts w:hint="eastAsia"/>
         </w:rPr>
         <w:t xml:space="preserve">에서 관리하고 각 플레이어 객체마다 자신의 </w:t>
       </w:r>
-      <w:proofErr w:type="spellStart"/>
       <w:r>
         <w:t>npc</w:t>
       </w:r>
-      <w:proofErr w:type="spellEnd"/>
       <w:r>
         <w:rPr>
           <w:rFonts w:hint="eastAsia"/>
         </w:rPr>
-        <w:t xml:space="preserve">를 다룰 수 있게 </w:t>
-      </w:r>
-      <w:proofErr w:type="spellStart"/>
-      <w:r>
-        <w:rPr>
-          <w:rFonts w:hint="eastAsia"/>
-        </w:rPr>
-        <w:t>n</w:t>
+        <w:t>를 다룰 수 있게 n</w:t>
       </w:r>
       <w:r>
         <w:t>pc</w:t>
       </w:r>
-      <w:proofErr w:type="spellEnd"/>
       <w:r>
         <w:rPr>
           <w:rFonts w:hint="eastAsia"/>
@@ -300,15 +277,7 @@
         <w:t>연동용 벡터를 구현</w:t>
       </w:r>
       <w:r>
-        <w:t xml:space="preserve">. </w:t>
-      </w:r>
-      <w:proofErr w:type="spellStart"/>
-      <w:r>
-        <w:t>Npc</w:t>
-      </w:r>
-      <w:proofErr w:type="spellEnd"/>
-      <w:r>
-        <w:t xml:space="preserve"> </w:t>
+        <w:t xml:space="preserve">. Npc </w:t>
       </w:r>
       <w:r>
         <w:rPr>
@@ -332,21 +301,10 @@
         <w:rPr>
           <w:rFonts w:hint="eastAsia"/>
         </w:rPr>
-        <w:t xml:space="preserve">를 형성했는데 </w:t>
-      </w:r>
-      <w:proofErr w:type="spellStart"/>
-      <w:r>
-        <w:rPr>
-          <w:rFonts w:hint="eastAsia"/>
-        </w:rPr>
-        <w:t>n</w:t>
-      </w:r>
-      <w:r>
-        <w:t>pc</w:t>
-      </w:r>
-      <w:proofErr w:type="spellEnd"/>
-      <w:r>
-        <w:t xml:space="preserve"> 2,3</w:t>
+        <w:t>를 형성했는데 n</w:t>
+      </w:r>
+      <w:r>
+        <w:t>pc 2,3</w:t>
       </w:r>
       <w:r>
         <w:rPr>
@@ -361,50 +319,20 @@
         <w:rPr>
           <w:rFonts w:hint="eastAsia"/>
         </w:rPr>
-        <w:t xml:space="preserve">로 </w:t>
-      </w:r>
-      <w:proofErr w:type="spellStart"/>
+        <w:t xml:space="preserve">로 포메이션을 형성해야 하므로 </w:t>
+      </w:r>
+      <w:r>
+        <w:t>init_npc</w:t>
+      </w:r>
       <w:r>
         <w:rPr>
           <w:rFonts w:hint="eastAsia"/>
         </w:rPr>
-        <w:t>포메이션을</w:t>
-      </w:r>
-      <w:proofErr w:type="spellEnd"/>
-      <w:r>
-        <w:rPr>
-          <w:rFonts w:hint="eastAsia"/>
-        </w:rPr>
-        <w:t xml:space="preserve"> 형성해야 하므로 </w:t>
-      </w:r>
-      <w:proofErr w:type="spellStart"/>
-      <w:r>
-        <w:t>init_npc</w:t>
-      </w:r>
-      <w:proofErr w:type="spellEnd"/>
-      <w:r>
-        <w:rPr>
-          <w:rFonts w:hint="eastAsia"/>
-        </w:rPr>
-        <w:t xml:space="preserve">를 </w:t>
-      </w:r>
-      <w:r>
-        <w:rPr>
-          <w:rFonts w:hint="eastAsia"/>
-        </w:rPr>
-        <w:t>할 때마다</w:t>
-      </w:r>
-      <w:r>
-        <w:rPr>
-          <w:rFonts w:hint="eastAsia"/>
-        </w:rPr>
-        <w:t xml:space="preserve"> 벡터에 추가하여 앞으로 벡터를 통해서 </w:t>
-      </w:r>
-      <w:proofErr w:type="spellStart"/>
+        <w:t xml:space="preserve">를 할 때마다 벡터에 추가하여 앞으로 벡터를 통해서 </w:t>
+      </w:r>
       <w:r>
         <w:t>npc</w:t>
       </w:r>
-      <w:proofErr w:type="spellEnd"/>
       <w:r>
         <w:rPr>
           <w:rFonts w:hint="eastAsia"/>
@@ -496,48 +424,24 @@
           <w:p>
             <w:pPr>
               <w:wordWrap/>
-              <w:rPr>
-                <w:rFonts w:hint="eastAsia"/>
-              </w:rPr>
-            </w:pPr>
-            <w:proofErr w:type="spellStart"/>
+            </w:pPr>
             <w:r>
               <w:t>Npc</w:t>
             </w:r>
-            <w:proofErr w:type="spellEnd"/>
-            <w:r>
-              <w:rPr>
-                <w:rFonts w:hint="eastAsia"/>
-              </w:rPr>
-              <w:t xml:space="preserve">가 플레이어로만 </w:t>
-            </w:r>
-            <w:proofErr w:type="gramStart"/>
-            <w:r>
-              <w:rPr>
-                <w:rFonts w:hint="eastAsia"/>
-              </w:rPr>
-              <w:t xml:space="preserve">이동함 </w:t>
-            </w:r>
-            <w:r>
-              <w:t>/</w:t>
-            </w:r>
-            <w:proofErr w:type="gramEnd"/>
-            <w:r>
-              <w:t xml:space="preserve"> </w:t>
-            </w:r>
-            <w:proofErr w:type="spellStart"/>
-            <w:r>
-              <w:rPr>
-                <w:rFonts w:hint="eastAsia"/>
-              </w:rPr>
-              <w:t>포메이션에</w:t>
-            </w:r>
-            <w:proofErr w:type="spellEnd"/>
-            <w:r>
-              <w:rPr>
-                <w:rFonts w:hint="eastAsia"/>
-              </w:rPr>
-              <w:t xml:space="preserve"> 있는 객체번호가 일정 X</w:t>
+            <w:r>
+              <w:rPr>
+                <w:rFonts w:hint="eastAsia"/>
+              </w:rPr>
+              <w:t xml:space="preserve">가 플레이어로만 이동함 </w:t>
+            </w:r>
+            <w:r>
+              <w:t xml:space="preserve">/ </w:t>
+            </w:r>
+            <w:r>
+              <w:rPr>
+                <w:rFonts w:hint="eastAsia"/>
+              </w:rPr>
+              <w:t>포메이션에 있는 객체번호가 일정 X</w:t>
             </w:r>
           </w:p>
         </w:tc>
@@ -573,48 +477,25 @@
           <w:p>
             <w:pPr>
               <w:wordWrap/>
-              <w:rPr>
-                <w:rFonts w:hint="eastAsia"/>
-              </w:rPr>
-            </w:pPr>
-            <w:r>
-              <w:rPr>
-                <w:rFonts w:hint="eastAsia"/>
-              </w:rPr>
-              <w:t xml:space="preserve">좌표 지정으로 </w:t>
-            </w:r>
-            <w:proofErr w:type="gramStart"/>
-            <w:r>
-              <w:rPr>
-                <w:rFonts w:hint="eastAsia"/>
-              </w:rPr>
-              <w:t xml:space="preserve">변경 </w:t>
-            </w:r>
-            <w:r>
-              <w:t>/</w:t>
-            </w:r>
-            <w:proofErr w:type="gramEnd"/>
+            </w:pPr>
+            <w:r>
+              <w:rPr>
+                <w:rFonts w:hint="eastAsia"/>
+              </w:rPr>
+              <w:t xml:space="preserve">좌표 지정으로 변경 </w:t>
+            </w:r>
+            <w:r>
+              <w:t xml:space="preserve">/ </w:t>
+            </w:r>
+            <w:r>
+              <w:rPr>
+                <w:rFonts w:hint="eastAsia"/>
+              </w:rPr>
+              <w:t>포메이션을 벡터로 구현,</w:t>
+            </w:r>
             <w:r>
               <w:t xml:space="preserve"> </w:t>
             </w:r>
-            <w:proofErr w:type="spellStart"/>
-            <w:r>
-              <w:rPr>
-                <w:rFonts w:hint="eastAsia"/>
-              </w:rPr>
-              <w:t>포메이션을</w:t>
-            </w:r>
-            <w:proofErr w:type="spellEnd"/>
-            <w:r>
-              <w:rPr>
-                <w:rFonts w:hint="eastAsia"/>
-              </w:rPr>
-              <w:t xml:space="preserve"> 벡터로 구현,</w:t>
-            </w:r>
-            <w:r>
-              <w:t xml:space="preserve"> </w:t>
-            </w:r>
-            <w:proofErr w:type="spellStart"/>
             <w:r>
               <w:rPr>
                 <w:rFonts w:hint="eastAsia"/>
@@ -624,7 +505,6 @@
             <w:r>
               <w:t>pc</w:t>
             </w:r>
-            <w:proofErr w:type="spellEnd"/>
             <w:r>
               <w:rPr>
                 <w:rFonts w:hint="eastAsia"/>
@@ -669,7 +549,7 @@
               <w:rPr>
                 <w:rFonts w:hint="eastAsia"/>
               </w:rPr>
-              <w:t>5</w:t>
+              <w:t>4</w:t>
             </w:r>
             <w:r>
               <w:rPr>
@@ -790,21 +670,7 @@
               <w:rPr>
                 <w:rFonts w:hint="eastAsia"/>
               </w:rPr>
-              <w:t xml:space="preserve">현재는 해당 </w:t>
-            </w:r>
-            <w:proofErr w:type="spellStart"/>
-            <w:r>
-              <w:rPr>
-                <w:rFonts w:hint="eastAsia"/>
-              </w:rPr>
-              <w:t>포메이션</w:t>
-            </w:r>
-            <w:proofErr w:type="spellEnd"/>
-            <w:r>
-              <w:rPr>
-                <w:rFonts w:hint="eastAsia"/>
-              </w:rPr>
-              <w:t xml:space="preserve"> 좌표로 순간이동 하지만 이제 자연스럽게 그 위치로 이동하게 변경,</w:t>
+              <w:t>현재는 해당 포메이션 좌표로 순간이동 하지만 이제 자연스럽게 그 위치로 이동하게 변경,</w:t>
             </w:r>
             <w:r>
               <w:t xml:space="preserve"> </w:t>
@@ -830,22 +696,18 @@
               </w:rPr>
               <w:t xml:space="preserve"> 방향도 </w:t>
             </w:r>
-            <w:proofErr w:type="spellStart"/>
             <w:r>
               <w:t>npc</w:t>
             </w:r>
-            <w:proofErr w:type="spellEnd"/>
             <w:r>
               <w:rPr>
                 <w:rFonts w:hint="eastAsia"/>
               </w:rPr>
               <w:t xml:space="preserve">들과 연동 후 </w:t>
             </w:r>
-            <w:proofErr w:type="spellStart"/>
             <w:r>
               <w:t>npc</w:t>
             </w:r>
-            <w:proofErr w:type="spellEnd"/>
             <w:r>
               <w:rPr>
                 <w:rFonts w:hint="eastAsia"/>
@@ -872,49 +734,19 @@
               </w:rPr>
               <w:t xml:space="preserve">하드 코딩으로 </w:t>
             </w:r>
-            <w:proofErr w:type="spellStart"/>
-            <w:r>
-              <w:t>npc</w:t>
-            </w:r>
-            <w:proofErr w:type="spellEnd"/>
-            <w:r>
-              <w:t xml:space="preserve"> </w:t>
-            </w:r>
-            <w:proofErr w:type="spellStart"/>
-            <w:r>
-              <w:rPr>
-                <w:rFonts w:hint="eastAsia"/>
-              </w:rPr>
-              <w:t>개수별</w:t>
-            </w:r>
-            <w:proofErr w:type="spellEnd"/>
-            <w:r>
-              <w:rPr>
-                <w:rFonts w:hint="eastAsia"/>
-              </w:rPr>
-              <w:t xml:space="preserve"> </w:t>
-            </w:r>
-            <w:proofErr w:type="spellStart"/>
-            <w:r>
-              <w:rPr>
-                <w:rFonts w:hint="eastAsia"/>
-              </w:rPr>
-              <w:t>포메이션</w:t>
-            </w:r>
-            <w:proofErr w:type="spellEnd"/>
-            <w:r>
-              <w:rPr>
-                <w:rFonts w:hint="eastAsia"/>
-              </w:rPr>
-              <w:t xml:space="preserve"> 구현</w:t>
-            </w:r>
-          </w:p>
-          <w:p>
-            <w:pPr>
-              <w:wordWrap/>
-              <w:rPr>
-                <w:rFonts w:hint="eastAsia"/>
-              </w:rPr>
+            <w:r>
+              <w:t xml:space="preserve">npc </w:t>
+            </w:r>
+            <w:r>
+              <w:rPr>
+                <w:rFonts w:hint="eastAsia"/>
+              </w:rPr>
+              <w:t>개수별 포메이션 구현</w:t>
+            </w:r>
+          </w:p>
+          <w:p>
+            <w:pPr>
+              <w:wordWrap/>
             </w:pPr>
             <w:r>
               <w:rPr>
@@ -929,21 +761,7 @@
               <w:rPr>
                 <w:rFonts w:hint="eastAsia"/>
               </w:rPr>
-              <w:t xml:space="preserve">가 완료되면 기본 충돌체크로 서로 관통 안 하면서 자기 </w:t>
-            </w:r>
-            <w:proofErr w:type="spellStart"/>
-            <w:r>
-              <w:rPr>
-                <w:rFonts w:hint="eastAsia"/>
-              </w:rPr>
-              <w:t>포메이션</w:t>
-            </w:r>
-            <w:proofErr w:type="spellEnd"/>
-            <w:r>
-              <w:rPr>
-                <w:rFonts w:hint="eastAsia"/>
-              </w:rPr>
-              <w:t xml:space="preserve"> 위치로 이동하게 변경  </w:t>
+              <w:t xml:space="preserve">가 완료되면 기본 충돌체크로 서로 관통 안 하면서 자기 포메이션 위치로 이동하게 변경  </w:t>
             </w:r>
           </w:p>
         </w:tc>
@@ -1143,23 +961,13 @@
         <w:bCs/>
       </w:rPr>
     </w:pPr>
-    <w:proofErr w:type="spellStart"/>
     <w:r>
       <w:rPr>
         <w:rFonts w:hint="eastAsia"/>
         <w:b/>
         <w:bCs/>
       </w:rPr>
-      <w:t>팀명</w:t>
-    </w:r>
-    <w:proofErr w:type="spellEnd"/>
-    <w:r>
-      <w:rPr>
-        <w:rFonts w:hint="eastAsia"/>
-        <w:b/>
-        <w:bCs/>
-      </w:rPr>
-      <w:t>:</w:t>
+      <w:t>팀명:</w:t>
     </w:r>
     <w:r>
       <w:rPr>
@@ -1168,7 +976,6 @@
       </w:rPr>
       <w:t xml:space="preserve"> </w:t>
     </w:r>
-    <w:proofErr w:type="spellStart"/>
     <w:r>
       <w:rPr>
         <w:rFonts w:hint="eastAsia"/>
@@ -1177,7 +984,6 @@
       </w:rPr>
       <w:t>카툰워</w:t>
     </w:r>
-    <w:proofErr w:type="spellEnd"/>
   </w:p>
 </w:hdr>
 </file>

</xml_diff>